<commit_message>
Assignment 1, Task 1 Cesar
</commit_message>
<xml_diff>
--- a/Assignment 1/GIS_EX-1 Part1.docx
+++ b/Assignment 1/GIS_EX-1 Part1.docx
@@ -35,17 +35,7 @@
           <w:szCs w:val="48"/>
           <w:lang w:val="en-US"/>
         </w:rPr>
-        <w:t xml:space="preserve">SPATIAL INFORMATION SYSTEMS </w:t>
-      </w:r>
-      <w:r>
-        <w:rPr>
-          <w:b/>
-          <w:bCs/>
-          <w:sz w:val="48"/>
-          <w:szCs w:val="48"/>
-          <w:lang w:val="en-US"/>
-        </w:rPr>
-        <w:t>(GIS)</w:t>
+        <w:t>SPATIAL INFORMATION SYSTEMS (GIS)</w:t>
       </w:r>
     </w:p>
     <w:p>
@@ -152,7 +142,7 @@
     </w:p>
     <w:tbl>
       <w:tblPr>
-        <w:tblStyle w:val="Tablaconcuadrcula"/>
+        <w:tblStyle w:val="TableGrid"/>
         <w:tblW w:w="0" w:type="auto"/>
         <w:tblBorders>
           <w:top w:val="none" w:sz="0" w:space="0" w:color="auto"/>
@@ -236,7 +226,7 @@
     </w:p>
     <w:tbl>
       <w:tblPr>
-        <w:tblStyle w:val="Tablaconcuadrcula"/>
+        <w:tblStyle w:val="TableGrid"/>
         <w:tblW w:w="0" w:type="auto"/>
         <w:tblInd w:w="-5" w:type="dxa"/>
         <w:tblLook w:val="04A0" w:firstRow="1" w:lastRow="0" w:firstColumn="1" w:lastColumn="0" w:noHBand="0" w:noVBand="1"/>
@@ -755,7 +745,7 @@
     <w:bookmarkEnd w:id="0"/>
     <w:p>
       <w:pPr>
-        <w:pStyle w:val="Prrafodelista"/>
+        <w:pStyle w:val="ListParagraph"/>
         <w:numPr>
           <w:ilvl w:val="0"/>
           <w:numId w:val="17"/>
@@ -871,9 +861,112 @@
         </w:tabs>
         <w:ind w:left="360"/>
         <w:rPr>
+          <w:b/>
+          <w:bCs/>
+          <w:u w:val="single"/>
           <w:lang w:val="en-US"/>
         </w:rPr>
       </w:pPr>
+      <w:r>
+        <w:rPr>
+          <w:b/>
+          <w:bCs/>
+          <w:u w:val="single"/>
+          <w:lang w:val="en-US"/>
+        </w:rPr>
+        <w:t xml:space="preserve">Cesar Fernando </w:t>
+      </w:r>
+      <w:proofErr w:type="spellStart"/>
+      <w:r>
+        <w:rPr>
+          <w:b/>
+          <w:bCs/>
+          <w:u w:val="single"/>
+          <w:lang w:val="en-US"/>
+        </w:rPr>
+        <w:t>Gamba</w:t>
+      </w:r>
+      <w:proofErr w:type="spellEnd"/>
+      <w:r>
+        <w:rPr>
+          <w:b/>
+          <w:bCs/>
+          <w:u w:val="single"/>
+          <w:lang w:val="en-US"/>
+        </w:rPr>
+        <w:t xml:space="preserve"> </w:t>
+      </w:r>
+      <w:proofErr w:type="spellStart"/>
+      <w:r>
+        <w:rPr>
+          <w:b/>
+          <w:bCs/>
+          <w:u w:val="single"/>
+          <w:lang w:val="en-US"/>
+        </w:rPr>
+        <w:t>Tiusaba</w:t>
+      </w:r>
+      <w:proofErr w:type="spellEnd"/>
+      <w:r>
+        <w:rPr>
+          <w:b/>
+          <w:bCs/>
+          <w:u w:val="single"/>
+          <w:lang w:val="en-US"/>
+        </w:rPr>
+        <w:t>:</w:t>
+      </w:r>
+    </w:p>
+    <w:p>
+      <w:pPr>
+        <w:tabs>
+          <w:tab w:val="left" w:pos="2412"/>
+        </w:tabs>
+        <w:ind w:left="360"/>
+        <w:rPr>
+          <w:lang w:val="en-US"/>
+        </w:rPr>
+      </w:pPr>
+      <w:r>
+        <w:rPr>
+          <w:lang w:val="en-US"/>
+        </w:rPr>
+        <w:t>A Google search of my full name, "</w:t>
+      </w:r>
+      <w:r>
+        <w:rPr>
+          <w:lang w:val="en-US"/>
+        </w:rPr>
+        <w:t xml:space="preserve">Cesar Fernando </w:t>
+      </w:r>
+      <w:proofErr w:type="spellStart"/>
+      <w:r>
+        <w:rPr>
+          <w:lang w:val="en-US"/>
+        </w:rPr>
+        <w:t>Gamba</w:t>
+      </w:r>
+      <w:proofErr w:type="spellEnd"/>
+      <w:r>
+        <w:rPr>
+          <w:lang w:val="en-US"/>
+        </w:rPr>
+        <w:t xml:space="preserve"> </w:t>
+      </w:r>
+      <w:proofErr w:type="spellStart"/>
+      <w:r>
+        <w:rPr>
+          <w:lang w:val="en-US"/>
+        </w:rPr>
+        <w:t>Tiusaba</w:t>
+      </w:r>
+      <w:proofErr w:type="spellEnd"/>
+      <w:r>
+        <w:rPr>
+          <w:lang w:val="en-US"/>
+        </w:rPr>
+        <w:t>" brings up my LinkedIn profile as the top result. This page includes my contact information and displays the various places where I have worked and studied, with links to each institution or company. Additionally, my Xing profile appears in the search results, showcasing basic details like my technical skills, language abilities, and some job experience.</w:t>
+      </w:r>
     </w:p>
     <w:sectPr>
       <w:footerReference w:type="default" r:id="rId9"/>
@@ -937,10 +1030,11 @@
         <w:docPartUnique/>
       </w:docPartObj>
     </w:sdtPr>
+    <w:sdtEndPr/>
     <w:sdtContent>
       <w:p>
         <w:pPr>
-          <w:pStyle w:val="Piedepgina"/>
+          <w:pStyle w:val="Footer"/>
           <w:jc w:val="right"/>
         </w:pPr>
         <w:r>
@@ -966,7 +1060,7 @@
   </w:sdt>
   <w:p>
     <w:pPr>
-      <w:pStyle w:val="Piedepgina"/>
+      <w:pStyle w:val="Footer"/>
     </w:pPr>
   </w:p>
 </w:ftr>
@@ -976,12 +1070,12 @@
 <w:ftr xmlns:wpc="http://schemas.microsoft.com/office/word/2010/wordprocessingCanvas" xmlns:cx="http://schemas.microsoft.com/office/drawing/2014/chartex" xmlns:cx1="http://schemas.microsoft.com/office/drawing/2015/9/8/chartex" xmlns:cx2="http://schemas.microsoft.com/office/drawing/2015/10/21/chartex" xmlns:cx3="http://schemas.microsoft.com/office/drawing/2016/5/9/chartex" xmlns:cx4="http://schemas.microsoft.com/office/drawing/2016/5/10/chartex" xmlns:cx5="http://schemas.microsoft.com/office/drawing/2016/5/11/chartex" xmlns:cx6="http://schemas.microsoft.com/office/drawing/2016/5/12/chartex" xmlns:cx7="http://schemas.microsoft.com/office/drawing/2016/5/13/chartex" xmlns:cx8="http://schemas.microsoft.com/office/drawing/2016/5/14/chartex" xmlns:mc="http://schemas.openxmlformats.org/markup-compatibility/2006" xmlns:aink="http://schemas.microsoft.com/office/drawing/2016/ink" xmlns:am3d="http://schemas.microsoft.com/office/drawing/2017/model3d" xmlns:o="urn:schemas-microsoft-com:office:office" xmlns:oel="http://schemas.microsoft.com/office/2019/extlst" xmlns:r="http://schemas.openxmlformats.org/officeDocument/2006/relationships" xmlns:m="http://schemas.openxmlformats.org/officeDocument/2006/math" xmlns:v="urn:schemas-microsoft-com:vml" xmlns:wp14="http://schemas.microsoft.com/office/word/2010/wordprocessingDrawing" xmlns:wp="http://schemas.openxmlformats.org/drawingml/2006/wordprocessingDrawing" xmlns:w10="urn:schemas-microsoft-com:office:word" xmlns:w="http://schemas.openxmlformats.org/wordprocessingml/2006/main" xmlns:w14="http://schemas.microsoft.com/office/word/2010/wordml" xmlns:w15="http://schemas.microsoft.com/office/word/2012/wordml" xmlns:w16cex="http://schemas.microsoft.com/office/word/2018/wordml/cex" xmlns:w16cid="http://schemas.microsoft.com/office/word/2016/wordml/cid" xmlns:w16="http://schemas.microsoft.com/office/word/2018/wordml" xmlns:w16du="http://schemas.microsoft.com/office/word/2023/wordml/word16du" xmlns:w16sdtdh="http://schemas.microsoft.com/office/word/2020/wordml/sdtdatahash" xmlns:w16se="http://schemas.microsoft.com/office/word/2015/wordml/symex" xmlns:wpg="http://schemas.microsoft.com/office/word/2010/wordprocessingGroup" xmlns:wpi="http://schemas.microsoft.com/office/word/2010/wordprocessingInk" xmlns:wne="http://schemas.microsoft.com/office/word/2006/wordml" xmlns:wps="http://schemas.microsoft.com/office/word/2010/wordprocessingShape" mc:Ignorable="w14 w15 w16se w16cid w16 w16cex w16sdtdh w16du wp14">
   <w:p>
     <w:pPr>
-      <w:pStyle w:val="Piedepgina"/>
+      <w:pStyle w:val="Footer"/>
     </w:pPr>
   </w:p>
   <w:p>
     <w:pPr>
-      <w:pStyle w:val="Piedepgina"/>
+      <w:pStyle w:val="Footer"/>
     </w:pPr>
   </w:p>
 </w:ftr>
@@ -3129,11 +3223,11 @@
       <w:sz w:val="24"/>
     </w:rPr>
   </w:style>
-  <w:style w:type="paragraph" w:styleId="Ttulo1">
+  <w:style w:type="paragraph" w:styleId="Heading1">
     <w:name w:val="heading 1"/>
     <w:basedOn w:val="Normal"/>
     <w:next w:val="Normal"/>
-    <w:link w:val="Ttulo1Car"/>
+    <w:link w:val="Heading1Char"/>
     <w:uiPriority w:val="9"/>
     <w:qFormat/>
     <w:rsid w:val="00161C94"/>
@@ -3153,11 +3247,11 @@
       <w:lang w:val="en-US"/>
     </w:rPr>
   </w:style>
-  <w:style w:type="paragraph" w:styleId="Ttulo2">
+  <w:style w:type="paragraph" w:styleId="Heading2">
     <w:name w:val="heading 2"/>
     <w:basedOn w:val="Normal"/>
     <w:next w:val="Normal"/>
-    <w:link w:val="Ttulo2Car"/>
+    <w:link w:val="Heading2Char"/>
     <w:uiPriority w:val="9"/>
     <w:unhideWhenUsed/>
     <w:qFormat/>
@@ -3176,11 +3270,11 @@
       <w:lang w:val="en-US"/>
     </w:rPr>
   </w:style>
-  <w:style w:type="paragraph" w:styleId="Ttulo3">
+  <w:style w:type="paragraph" w:styleId="Heading3">
     <w:name w:val="heading 3"/>
     <w:basedOn w:val="Normal"/>
     <w:next w:val="Normal"/>
-    <w:link w:val="Ttulo3Car"/>
+    <w:link w:val="Heading3Char"/>
     <w:uiPriority w:val="9"/>
     <w:unhideWhenUsed/>
     <w:qFormat/>
@@ -3198,11 +3292,11 @@
       <w:szCs w:val="28"/>
     </w:rPr>
   </w:style>
-  <w:style w:type="paragraph" w:styleId="Ttulo4">
+  <w:style w:type="paragraph" w:styleId="Heading4">
     <w:name w:val="heading 4"/>
     <w:basedOn w:val="Normal"/>
     <w:next w:val="Normal"/>
-    <w:link w:val="Ttulo4Car"/>
+    <w:link w:val="Heading4Char"/>
     <w:uiPriority w:val="9"/>
     <w:semiHidden/>
     <w:unhideWhenUsed/>
@@ -3221,11 +3315,11 @@
       <w:color w:val="0F4761" w:themeColor="accent1" w:themeShade="BF"/>
     </w:rPr>
   </w:style>
-  <w:style w:type="paragraph" w:styleId="Ttulo5">
+  <w:style w:type="paragraph" w:styleId="Heading5">
     <w:name w:val="heading 5"/>
     <w:basedOn w:val="Normal"/>
     <w:next w:val="Normal"/>
-    <w:link w:val="Ttulo5Car"/>
+    <w:link w:val="Heading5Char"/>
     <w:uiPriority w:val="9"/>
     <w:semiHidden/>
     <w:unhideWhenUsed/>
@@ -3242,11 +3336,11 @@
       <w:color w:val="0F4761" w:themeColor="accent1" w:themeShade="BF"/>
     </w:rPr>
   </w:style>
-  <w:style w:type="paragraph" w:styleId="Ttulo6">
+  <w:style w:type="paragraph" w:styleId="Heading6">
     <w:name w:val="heading 6"/>
     <w:basedOn w:val="Normal"/>
     <w:next w:val="Normal"/>
-    <w:link w:val="Ttulo6Car"/>
+    <w:link w:val="Heading6Char"/>
     <w:uiPriority w:val="9"/>
     <w:semiHidden/>
     <w:unhideWhenUsed/>
@@ -3265,11 +3359,11 @@
       <w:color w:val="595959" w:themeColor="text1" w:themeTint="A6"/>
     </w:rPr>
   </w:style>
-  <w:style w:type="paragraph" w:styleId="Ttulo7">
+  <w:style w:type="paragraph" w:styleId="Heading7">
     <w:name w:val="heading 7"/>
     <w:basedOn w:val="Normal"/>
     <w:next w:val="Normal"/>
-    <w:link w:val="Ttulo7Car"/>
+    <w:link w:val="Heading7Char"/>
     <w:uiPriority w:val="9"/>
     <w:semiHidden/>
     <w:unhideWhenUsed/>
@@ -3286,11 +3380,11 @@
       <w:color w:val="595959" w:themeColor="text1" w:themeTint="A6"/>
     </w:rPr>
   </w:style>
-  <w:style w:type="paragraph" w:styleId="Ttulo8">
+  <w:style w:type="paragraph" w:styleId="Heading8">
     <w:name w:val="heading 8"/>
     <w:basedOn w:val="Normal"/>
     <w:next w:val="Normal"/>
-    <w:link w:val="Ttulo8Car"/>
+    <w:link w:val="Heading8Char"/>
     <w:uiPriority w:val="9"/>
     <w:semiHidden/>
     <w:unhideWhenUsed/>
@@ -3309,11 +3403,11 @@
       <w:color w:val="272727" w:themeColor="text1" w:themeTint="D8"/>
     </w:rPr>
   </w:style>
-  <w:style w:type="paragraph" w:styleId="Ttulo9">
+  <w:style w:type="paragraph" w:styleId="Heading9">
     <w:name w:val="heading 9"/>
     <w:basedOn w:val="Normal"/>
     <w:next w:val="Normal"/>
-    <w:link w:val="Ttulo9Car"/>
+    <w:link w:val="Heading9Char"/>
     <w:uiPriority w:val="9"/>
     <w:semiHidden/>
     <w:unhideWhenUsed/>
@@ -3330,13 +3424,12 @@
       <w:color w:val="272727" w:themeColor="text1" w:themeTint="D8"/>
     </w:rPr>
   </w:style>
-  <w:style w:type="character" w:default="1" w:styleId="Fuentedeprrafopredeter">
+  <w:style w:type="character" w:default="1" w:styleId="DefaultParagraphFont">
     <w:name w:val="Default Paragraph Font"/>
     <w:uiPriority w:val="1"/>
-    <w:semiHidden/>
     <w:unhideWhenUsed/>
   </w:style>
-  <w:style w:type="table" w:default="1" w:styleId="Tablanormal">
+  <w:style w:type="table" w:default="1" w:styleId="TableNormal">
     <w:name w:val="Normal Table"/>
     <w:uiPriority w:val="99"/>
     <w:semiHidden/>
@@ -3351,16 +3444,16 @@
       </w:tblCellMar>
     </w:tblPr>
   </w:style>
-  <w:style w:type="numbering" w:default="1" w:styleId="Sinlista">
+  <w:style w:type="numbering" w:default="1" w:styleId="NoList">
     <w:name w:val="No List"/>
     <w:uiPriority w:val="99"/>
     <w:semiHidden/>
     <w:unhideWhenUsed/>
   </w:style>
-  <w:style w:type="character" w:customStyle="1" w:styleId="Ttulo1Car">
-    <w:name w:val="Título 1 Car"/>
-    <w:basedOn w:val="Fuentedeprrafopredeter"/>
-    <w:link w:val="Ttulo1"/>
+  <w:style w:type="character" w:customStyle="1" w:styleId="Heading1Char">
+    <w:name w:val="Heading 1 Char"/>
+    <w:basedOn w:val="DefaultParagraphFont"/>
+    <w:link w:val="Heading1"/>
     <w:uiPriority w:val="9"/>
     <w:rsid w:val="00161C94"/>
     <w:rPr>
@@ -3373,10 +3466,10 @@
       <w:lang w:val="en-US"/>
     </w:rPr>
   </w:style>
-  <w:style w:type="character" w:customStyle="1" w:styleId="Ttulo2Car">
-    <w:name w:val="Título 2 Car"/>
-    <w:basedOn w:val="Fuentedeprrafopredeter"/>
-    <w:link w:val="Ttulo2"/>
+  <w:style w:type="character" w:customStyle="1" w:styleId="Heading2Char">
+    <w:name w:val="Heading 2 Char"/>
+    <w:basedOn w:val="DefaultParagraphFont"/>
+    <w:link w:val="Heading2"/>
     <w:uiPriority w:val="9"/>
     <w:rsid w:val="00161C94"/>
     <w:rPr>
@@ -3388,10 +3481,10 @@
       <w:lang w:val="en-US"/>
     </w:rPr>
   </w:style>
-  <w:style w:type="character" w:customStyle="1" w:styleId="Ttulo3Car">
-    <w:name w:val="Título 3 Car"/>
-    <w:basedOn w:val="Fuentedeprrafopredeter"/>
-    <w:link w:val="Ttulo3"/>
+  <w:style w:type="character" w:customStyle="1" w:styleId="Heading3Char">
+    <w:name w:val="Heading 3 Char"/>
+    <w:basedOn w:val="DefaultParagraphFont"/>
+    <w:link w:val="Heading3"/>
     <w:uiPriority w:val="9"/>
     <w:rsid w:val="00D377F8"/>
     <w:rPr>
@@ -3401,10 +3494,10 @@
       <w:szCs w:val="28"/>
     </w:rPr>
   </w:style>
-  <w:style w:type="character" w:customStyle="1" w:styleId="Ttulo4Car">
-    <w:name w:val="Título 4 Car"/>
-    <w:basedOn w:val="Fuentedeprrafopredeter"/>
-    <w:link w:val="Ttulo4"/>
+  <w:style w:type="character" w:customStyle="1" w:styleId="Heading4Char">
+    <w:name w:val="Heading 4 Char"/>
+    <w:basedOn w:val="DefaultParagraphFont"/>
+    <w:link w:val="Heading4"/>
     <w:uiPriority w:val="9"/>
     <w:semiHidden/>
     <w:rsid w:val="00D377F8"/>
@@ -3415,10 +3508,10 @@
       <w:color w:val="0F4761" w:themeColor="accent1" w:themeShade="BF"/>
     </w:rPr>
   </w:style>
-  <w:style w:type="character" w:customStyle="1" w:styleId="Ttulo5Car">
-    <w:name w:val="Título 5 Car"/>
-    <w:basedOn w:val="Fuentedeprrafopredeter"/>
-    <w:link w:val="Ttulo5"/>
+  <w:style w:type="character" w:customStyle="1" w:styleId="Heading5Char">
+    <w:name w:val="Heading 5 Char"/>
+    <w:basedOn w:val="DefaultParagraphFont"/>
+    <w:link w:val="Heading5"/>
     <w:uiPriority w:val="9"/>
     <w:semiHidden/>
     <w:rsid w:val="00D377F8"/>
@@ -3427,10 +3520,10 @@
       <w:color w:val="0F4761" w:themeColor="accent1" w:themeShade="BF"/>
     </w:rPr>
   </w:style>
-  <w:style w:type="character" w:customStyle="1" w:styleId="Ttulo6Car">
-    <w:name w:val="Título 6 Car"/>
-    <w:basedOn w:val="Fuentedeprrafopredeter"/>
-    <w:link w:val="Ttulo6"/>
+  <w:style w:type="character" w:customStyle="1" w:styleId="Heading6Char">
+    <w:name w:val="Heading 6 Char"/>
+    <w:basedOn w:val="DefaultParagraphFont"/>
+    <w:link w:val="Heading6"/>
     <w:uiPriority w:val="9"/>
     <w:semiHidden/>
     <w:rsid w:val="00D377F8"/>
@@ -3441,10 +3534,10 @@
       <w:color w:val="595959" w:themeColor="text1" w:themeTint="A6"/>
     </w:rPr>
   </w:style>
-  <w:style w:type="character" w:customStyle="1" w:styleId="Ttulo7Car">
-    <w:name w:val="Título 7 Car"/>
-    <w:basedOn w:val="Fuentedeprrafopredeter"/>
-    <w:link w:val="Ttulo7"/>
+  <w:style w:type="character" w:customStyle="1" w:styleId="Heading7Char">
+    <w:name w:val="Heading 7 Char"/>
+    <w:basedOn w:val="DefaultParagraphFont"/>
+    <w:link w:val="Heading7"/>
     <w:uiPriority w:val="9"/>
     <w:semiHidden/>
     <w:rsid w:val="00D377F8"/>
@@ -3453,10 +3546,10 @@
       <w:color w:val="595959" w:themeColor="text1" w:themeTint="A6"/>
     </w:rPr>
   </w:style>
-  <w:style w:type="character" w:customStyle="1" w:styleId="Ttulo8Car">
-    <w:name w:val="Título 8 Car"/>
-    <w:basedOn w:val="Fuentedeprrafopredeter"/>
-    <w:link w:val="Ttulo8"/>
+  <w:style w:type="character" w:customStyle="1" w:styleId="Heading8Char">
+    <w:name w:val="Heading 8 Char"/>
+    <w:basedOn w:val="DefaultParagraphFont"/>
+    <w:link w:val="Heading8"/>
     <w:uiPriority w:val="9"/>
     <w:semiHidden/>
     <w:rsid w:val="00D377F8"/>
@@ -3467,10 +3560,10 @@
       <w:color w:val="272727" w:themeColor="text1" w:themeTint="D8"/>
     </w:rPr>
   </w:style>
-  <w:style w:type="character" w:customStyle="1" w:styleId="Ttulo9Car">
-    <w:name w:val="Título 9 Car"/>
-    <w:basedOn w:val="Fuentedeprrafopredeter"/>
-    <w:link w:val="Ttulo9"/>
+  <w:style w:type="character" w:customStyle="1" w:styleId="Heading9Char">
+    <w:name w:val="Heading 9 Char"/>
+    <w:basedOn w:val="DefaultParagraphFont"/>
+    <w:link w:val="Heading9"/>
     <w:uiPriority w:val="9"/>
     <w:semiHidden/>
     <w:rsid w:val="00D377F8"/>
@@ -3479,11 +3572,11 @@
       <w:color w:val="272727" w:themeColor="text1" w:themeTint="D8"/>
     </w:rPr>
   </w:style>
-  <w:style w:type="paragraph" w:styleId="Ttulo">
+  <w:style w:type="paragraph" w:styleId="Title">
     <w:name w:val="Title"/>
     <w:basedOn w:val="Normal"/>
     <w:next w:val="Normal"/>
-    <w:link w:val="TtuloCar"/>
+    <w:link w:val="TitleChar"/>
     <w:uiPriority w:val="10"/>
     <w:qFormat/>
     <w:rsid w:val="00D377F8"/>
@@ -3499,10 +3592,10 @@
       <w:szCs w:val="56"/>
     </w:rPr>
   </w:style>
-  <w:style w:type="character" w:customStyle="1" w:styleId="TtuloCar">
-    <w:name w:val="Título Car"/>
-    <w:basedOn w:val="Fuentedeprrafopredeter"/>
-    <w:link w:val="Ttulo"/>
+  <w:style w:type="character" w:customStyle="1" w:styleId="TitleChar">
+    <w:name w:val="Title Char"/>
+    <w:basedOn w:val="DefaultParagraphFont"/>
+    <w:link w:val="Title"/>
     <w:uiPriority w:val="10"/>
     <w:rsid w:val="00D377F8"/>
     <w:rPr>
@@ -3513,11 +3606,11 @@
       <w:szCs w:val="56"/>
     </w:rPr>
   </w:style>
-  <w:style w:type="paragraph" w:styleId="Subttulo">
+  <w:style w:type="paragraph" w:styleId="Subtitle">
     <w:name w:val="Subtitle"/>
     <w:basedOn w:val="Normal"/>
     <w:next w:val="Normal"/>
-    <w:link w:val="SubttuloCar"/>
+    <w:link w:val="SubtitleChar"/>
     <w:uiPriority w:val="11"/>
     <w:qFormat/>
     <w:rsid w:val="00D377F8"/>
@@ -3534,10 +3627,10 @@
       <w:szCs w:val="28"/>
     </w:rPr>
   </w:style>
-  <w:style w:type="character" w:customStyle="1" w:styleId="SubttuloCar">
-    <w:name w:val="Subtítulo Car"/>
-    <w:basedOn w:val="Fuentedeprrafopredeter"/>
-    <w:link w:val="Subttulo"/>
+  <w:style w:type="character" w:customStyle="1" w:styleId="SubtitleChar">
+    <w:name w:val="Subtitle Char"/>
+    <w:basedOn w:val="DefaultParagraphFont"/>
+    <w:link w:val="Subtitle"/>
     <w:uiPriority w:val="11"/>
     <w:rsid w:val="00D377F8"/>
     <w:rPr>
@@ -3548,11 +3641,11 @@
       <w:szCs w:val="28"/>
     </w:rPr>
   </w:style>
-  <w:style w:type="paragraph" w:styleId="Cita">
+  <w:style w:type="paragraph" w:styleId="Quote">
     <w:name w:val="Quote"/>
     <w:basedOn w:val="Normal"/>
     <w:next w:val="Normal"/>
-    <w:link w:val="CitaCar"/>
+    <w:link w:val="QuoteChar"/>
     <w:uiPriority w:val="29"/>
     <w:qFormat/>
     <w:rsid w:val="00D377F8"/>
@@ -3566,10 +3659,10 @@
       <w:color w:val="404040" w:themeColor="text1" w:themeTint="BF"/>
     </w:rPr>
   </w:style>
-  <w:style w:type="character" w:customStyle="1" w:styleId="CitaCar">
-    <w:name w:val="Cita Car"/>
-    <w:basedOn w:val="Fuentedeprrafopredeter"/>
-    <w:link w:val="Cita"/>
+  <w:style w:type="character" w:customStyle="1" w:styleId="QuoteChar">
+    <w:name w:val="Quote Char"/>
+    <w:basedOn w:val="DefaultParagraphFont"/>
+    <w:link w:val="Quote"/>
     <w:uiPriority w:val="29"/>
     <w:rsid w:val="00D377F8"/>
     <w:rPr>
@@ -3578,7 +3671,7 @@
       <w:color w:val="404040" w:themeColor="text1" w:themeTint="BF"/>
     </w:rPr>
   </w:style>
-  <w:style w:type="paragraph" w:styleId="Prrafodelista">
+  <w:style w:type="paragraph" w:styleId="ListParagraph">
     <w:name w:val="List Paragraph"/>
     <w:basedOn w:val="Normal"/>
     <w:uiPriority w:val="1"/>
@@ -3589,9 +3682,9 @@
       <w:contextualSpacing/>
     </w:pPr>
   </w:style>
-  <w:style w:type="character" w:styleId="nfasisintenso">
+  <w:style w:type="character" w:styleId="IntenseEmphasis">
     <w:name w:val="Intense Emphasis"/>
-    <w:basedOn w:val="Fuentedeprrafopredeter"/>
+    <w:basedOn w:val="DefaultParagraphFont"/>
     <w:uiPriority w:val="21"/>
     <w:qFormat/>
     <w:rsid w:val="00D377F8"/>
@@ -3601,11 +3694,11 @@
       <w:color w:val="0F4761" w:themeColor="accent1" w:themeShade="BF"/>
     </w:rPr>
   </w:style>
-  <w:style w:type="paragraph" w:styleId="Citadestacada">
+  <w:style w:type="paragraph" w:styleId="IntenseQuote">
     <w:name w:val="Intense Quote"/>
     <w:basedOn w:val="Normal"/>
     <w:next w:val="Normal"/>
-    <w:link w:val="CitadestacadaCar"/>
+    <w:link w:val="IntenseQuoteChar"/>
     <w:uiPriority w:val="30"/>
     <w:qFormat/>
     <w:rsid w:val="00D377F8"/>
@@ -3624,10 +3717,10 @@
       <w:color w:val="0F4761" w:themeColor="accent1" w:themeShade="BF"/>
     </w:rPr>
   </w:style>
-  <w:style w:type="character" w:customStyle="1" w:styleId="CitadestacadaCar">
-    <w:name w:val="Cita destacada Car"/>
-    <w:basedOn w:val="Fuentedeprrafopredeter"/>
-    <w:link w:val="Citadestacada"/>
+  <w:style w:type="character" w:customStyle="1" w:styleId="IntenseQuoteChar">
+    <w:name w:val="Intense Quote Char"/>
+    <w:basedOn w:val="DefaultParagraphFont"/>
+    <w:link w:val="IntenseQuote"/>
     <w:uiPriority w:val="30"/>
     <w:rsid w:val="00D377F8"/>
     <w:rPr>
@@ -3636,9 +3729,9 @@
       <w:color w:val="0F4761" w:themeColor="accent1" w:themeShade="BF"/>
     </w:rPr>
   </w:style>
-  <w:style w:type="character" w:styleId="Referenciaintensa">
+  <w:style w:type="character" w:styleId="IntenseReference">
     <w:name w:val="Intense Reference"/>
-    <w:basedOn w:val="Fuentedeprrafopredeter"/>
+    <w:basedOn w:val="DefaultParagraphFont"/>
     <w:uiPriority w:val="32"/>
     <w:qFormat/>
     <w:rsid w:val="00D377F8"/>
@@ -3650,10 +3743,10 @@
       <w:spacing w:val="5"/>
     </w:rPr>
   </w:style>
-  <w:style w:type="paragraph" w:styleId="Encabezado">
+  <w:style w:type="paragraph" w:styleId="Header">
     <w:name w:val="header"/>
     <w:basedOn w:val="Normal"/>
-    <w:link w:val="EncabezadoCar"/>
+    <w:link w:val="HeaderChar"/>
     <w:uiPriority w:val="99"/>
     <w:unhideWhenUsed/>
     <w:rsid w:val="00527BC7"/>
@@ -3665,17 +3758,17 @@
       <w:spacing w:after="0" w:line="240" w:lineRule="auto"/>
     </w:pPr>
   </w:style>
-  <w:style w:type="character" w:customStyle="1" w:styleId="EncabezadoCar">
-    <w:name w:val="Encabezado Car"/>
-    <w:basedOn w:val="Fuentedeprrafopredeter"/>
-    <w:link w:val="Encabezado"/>
+  <w:style w:type="character" w:customStyle="1" w:styleId="HeaderChar">
+    <w:name w:val="Header Char"/>
+    <w:basedOn w:val="DefaultParagraphFont"/>
+    <w:link w:val="Header"/>
     <w:uiPriority w:val="99"/>
     <w:rsid w:val="00527BC7"/>
   </w:style>
-  <w:style w:type="paragraph" w:styleId="Piedepgina">
+  <w:style w:type="paragraph" w:styleId="Footer">
     <w:name w:val="footer"/>
     <w:basedOn w:val="Normal"/>
-    <w:link w:val="PiedepginaCar"/>
+    <w:link w:val="FooterChar"/>
     <w:uiPriority w:val="99"/>
     <w:unhideWhenUsed/>
     <w:rsid w:val="00527BC7"/>
@@ -3687,10 +3780,10 @@
       <w:spacing w:after="0" w:line="240" w:lineRule="auto"/>
     </w:pPr>
   </w:style>
-  <w:style w:type="character" w:customStyle="1" w:styleId="PiedepginaCar">
-    <w:name w:val="Pie de página Car"/>
-    <w:basedOn w:val="Fuentedeprrafopredeter"/>
-    <w:link w:val="Piedepgina"/>
+  <w:style w:type="character" w:customStyle="1" w:styleId="FooterChar">
+    <w:name w:val="Footer Char"/>
+    <w:basedOn w:val="DefaultParagraphFont"/>
+    <w:link w:val="Footer"/>
     <w:uiPriority w:val="99"/>
     <w:rsid w:val="00527BC7"/>
   </w:style>
@@ -3710,7 +3803,7 @@
   </w:style>
   <w:style w:type="character" w:customStyle="1" w:styleId="line-clamp-1">
     <w:name w:val="line-clamp-1"/>
-    <w:basedOn w:val="Fuentedeprrafopredeter"/>
+    <w:basedOn w:val="DefaultParagraphFont"/>
     <w:rsid w:val="00980607"/>
   </w:style>
   <w:style w:type="paragraph" w:customStyle="1" w:styleId="Table">
@@ -3732,7 +3825,7 @@
   </w:style>
   <w:style w:type="character" w:customStyle="1" w:styleId="TableChar">
     <w:name w:val="Table Char"/>
-    <w:basedOn w:val="Fuentedeprrafopredeter"/>
+    <w:basedOn w:val="DefaultParagraphFont"/>
     <w:link w:val="Table"/>
     <w:rsid w:val="005047E2"/>
     <w:rPr>
@@ -3787,9 +3880,9 @@
       <w:szCs w:val="28"/>
     </w:rPr>
   </w:style>
-  <w:style w:type="paragraph" w:styleId="TtuloTDC">
+  <w:style w:type="paragraph" w:styleId="TOCHeading">
     <w:name w:val="TOC Heading"/>
-    <w:basedOn w:val="Ttulo1"/>
+    <w:basedOn w:val="Heading1"/>
     <w:next w:val="Normal"/>
     <w:uiPriority w:val="39"/>
     <w:unhideWhenUsed/>
@@ -3804,7 +3897,7 @@
       <w:szCs w:val="32"/>
     </w:rPr>
   </w:style>
-  <w:style w:type="paragraph" w:styleId="TDC1">
+  <w:style w:type="paragraph" w:styleId="TOC1">
     <w:name w:val="toc 1"/>
     <w:basedOn w:val="Normal"/>
     <w:next w:val="Normal"/>
@@ -3816,9 +3909,9 @@
       <w:spacing w:after="100"/>
     </w:pPr>
   </w:style>
-  <w:style w:type="character" w:styleId="Hipervnculo">
+  <w:style w:type="character" w:styleId="Hyperlink">
     <w:name w:val="Hyperlink"/>
-    <w:basedOn w:val="Fuentedeprrafopredeter"/>
+    <w:basedOn w:val="DefaultParagraphFont"/>
     <w:uiPriority w:val="99"/>
     <w:unhideWhenUsed/>
     <w:rsid w:val="009D3BA4"/>
@@ -3827,7 +3920,7 @@
       <w:u w:val="single"/>
     </w:rPr>
   </w:style>
-  <w:style w:type="paragraph" w:styleId="TDC2">
+  <w:style w:type="paragraph" w:styleId="TOC2">
     <w:name w:val="toc 2"/>
     <w:basedOn w:val="Normal"/>
     <w:next w:val="Normal"/>
@@ -3840,7 +3933,7 @@
       <w:ind w:left="220"/>
     </w:pPr>
   </w:style>
-  <w:style w:type="paragraph" w:styleId="TDC3">
+  <w:style w:type="paragraph" w:styleId="TOC3">
     <w:name w:val="toc 3"/>
     <w:basedOn w:val="Normal"/>
     <w:next w:val="Normal"/>
@@ -3853,7 +3946,7 @@
       <w:ind w:left="440"/>
     </w:pPr>
   </w:style>
-  <w:style w:type="paragraph" w:styleId="Tabladeilustraciones">
+  <w:style w:type="paragraph" w:styleId="TableofFigures">
     <w:name w:val="table of figures"/>
     <w:basedOn w:val="Normal"/>
     <w:next w:val="Normal"/>
@@ -3864,9 +3957,9 @@
       <w:spacing w:after="0"/>
     </w:pPr>
   </w:style>
-  <w:style w:type="table" w:styleId="Tablaconcuadrcula">
+  <w:style w:type="table" w:styleId="TableGrid">
     <w:name w:val="Table Grid"/>
-    <w:basedOn w:val="Tablanormal"/>
+    <w:basedOn w:val="TableNormal"/>
     <w:uiPriority w:val="39"/>
     <w:rsid w:val="00CF26C2"/>
     <w:pPr>
@@ -3883,7 +3976,7 @@
       </w:tblBorders>
     </w:tblPr>
   </w:style>
-  <w:style w:type="paragraph" w:styleId="Sinespaciado">
+  <w:style w:type="paragraph" w:styleId="NoSpacing">
     <w:name w:val="No Spacing"/>
     <w:next w:val="Normal"/>
     <w:uiPriority w:val="1"/>
@@ -3898,9 +3991,9 @@
       <w:sz w:val="24"/>
     </w:rPr>
   </w:style>
-  <w:style w:type="character" w:styleId="Textodelmarcadordeposicin">
+  <w:style w:type="character" w:styleId="PlaceholderText">
     <w:name w:val="Placeholder Text"/>
-    <w:basedOn w:val="Fuentedeprrafopredeter"/>
+    <w:basedOn w:val="DefaultParagraphFont"/>
     <w:uiPriority w:val="99"/>
     <w:semiHidden/>
     <w:rsid w:val="003850AE"/>

</xml_diff>